<commit_message>
New report section: Tuning System Gain
</commit_message>
<xml_diff>
--- a/Tangential Sensitivity Report/002.35.25.05.20-003-REP-TangentialSensitivity.docx
+++ b/Tangential Sensitivity Report/002.35.25.05.20-003-REP-TangentialSensitivity.docx
@@ -78,7 +78,7 @@
             <w:enabled/>
             <w:calcOnExit w:val="0"/>
             <w:textInput>
-              <w:default w:val="Tangential Sensitivity of an ADL5902-Based Receiver"/>
+              <w:default w:val="Tangential Sensitivity of ADL5902-Based Receivers"/>
               <w:format w:val="FIRST CAPITAL"/>
             </w:textInput>
           </w:ffData>
@@ -95,7 +95,7 @@
         <w:rPr>
           <w:noProof/>
         </w:rPr>
-        <w:t>Tangential Sensitivity of an ADL5902-Based Receiver</w:t>
+        <w:t>Tangential Sensitivity of ADL5902-Based Receivers</w:t>
       </w:r>
       <w:r>
         <w:fldChar w:fldCharType="end"/>
@@ -2881,8 +2881,22 @@
         <w:t xml:space="preserve"> when biased with no input signal measured roughly 400 µV</w:t>
       </w:r>
       <w:r>
-        <w:t>, thus, a signal RMS voltage of 1 mV is desired for TSS.</w:t>
-      </w:r>
+        <w:t>, thus, a</w:t>
+      </w:r>
+      <w:r>
+        <w:t>n</w:t>
+      </w:r>
+      <w:r>
+        <w:t xml:space="preserve"> </w:t>
+      </w:r>
+      <w:r>
+        <w:t xml:space="preserve">RMS </w:t>
+      </w:r>
+      <w:r>
+        <w:t>signal voltage of 1 mV is desired for TSS.</w:t>
+      </w:r>
+      <w:bookmarkStart w:id="21" w:name="_GoBack"/>
+      <w:bookmarkEnd w:id="21"/>
     </w:p>
     <w:p>
       <w:pPr>
@@ -2981,14 +2995,14 @@
       <w:r>
         <w:fldChar w:fldCharType="separate"/>
       </w:r>
-      <w:bookmarkStart w:id="21" w:name="_Toc141691015"/>
+      <w:bookmarkStart w:id="22" w:name="_Toc141691015"/>
       <w:r>
         <w:rPr>
           <w:noProof/>
         </w:rPr>
         <w:t>Results</w:t>
       </w:r>
-      <w:bookmarkEnd w:id="21"/>
+      <w:bookmarkEnd w:id="22"/>
       <w:r>
         <w:fldChar w:fldCharType="end"/>
       </w:r>
@@ -2998,20 +3012,104 @@
         <w:jc w:val="both"/>
       </w:pPr>
       <w:r>
-        <w:t>TSS levels were measured across a frequency range of 2-10 GHz at various receiver configurations. All of these are outlined in Fig. 3.</w:t>
-      </w:r>
-      <w:r>
-        <w:t xml:space="preserve"> The ADL5902</w:t>
-      </w:r>
-      <w:r>
-        <w:t xml:space="preserve"> evaluation board was used in each receiver although it has been slightly modified to increase the gain; R6 was replaced with a 1180Ω resistor and R2 was replaced with a 2kΩ resistor.</w:t>
-      </w:r>
-      <w:bookmarkStart w:id="22" w:name="_GoBack"/>
-      <w:bookmarkEnd w:id="22"/>
+        <w:t>The ADL5902 evaluation board was used in each receiver although it has been slightly modified to increase the gain to approximately 86 mV/dB; R6 was replaced with a 1180Ω resistor and R2 was replaced with a 2kΩ resistor. The voltage-power curve in this configuration is shown in Fig. 3.</w:t>
+      </w:r>
+      <w:r>
+        <w:t xml:space="preserve"> </w:t>
+      </w:r>
+      <w:r>
+        <w:t xml:space="preserve">TSS levels were measured across a frequency range of 2-10 GHz at various receiver configurations. All of these are outlined in Fig. </w:t>
+      </w:r>
+      <w:r>
+        <w:t>4</w:t>
+      </w:r>
+      <w:r>
+        <w:t>.</w:t>
+      </w:r>
+      <w:r>
+        <w:t xml:space="preserve"> </w:t>
+      </w:r>
+    </w:p>
+    <w:p>
+      <w:pPr>
+        <w:keepNext/>
+        <w:jc w:val="center"/>
+      </w:pPr>
+      <w:r>
+        <w:lastRenderedPageBreak/>
+        <w:drawing>
+          <wp:inline distT="0" distB="0" distL="0" distR="0" wp14:anchorId="13AD5FFF" wp14:editId="2BBA47F2">
+            <wp:extent cx="2848485" cy="2404565"/>
+            <wp:effectExtent l="0" t="0" r="0" b="0"/>
+            <wp:docPr id="7" name="Picture 7"/>
+            <wp:cNvGraphicFramePr>
+              <a:graphicFrameLocks xmlns:a="http://schemas.openxmlformats.org/drawingml/2006/main" noChangeAspect="1"/>
+            </wp:cNvGraphicFramePr>
+            <a:graphic xmlns:a="http://schemas.openxmlformats.org/drawingml/2006/main">
+              <a:graphicData uri="http://schemas.openxmlformats.org/drawingml/2006/picture">
+                <pic:pic xmlns:pic="http://schemas.openxmlformats.org/drawingml/2006/picture">
+                  <pic:nvPicPr>
+                    <pic:cNvPr id="1" name=""/>
+                    <pic:cNvPicPr/>
+                  </pic:nvPicPr>
+                  <pic:blipFill>
+                    <a:blip r:embed="rId19"/>
+                    <a:stretch>
+                      <a:fillRect/>
+                    </a:stretch>
+                  </pic:blipFill>
+                  <pic:spPr>
+                    <a:xfrm>
+                      <a:off x="0" y="0"/>
+                      <a:ext cx="2856448" cy="2411287"/>
+                    </a:xfrm>
+                    <a:prstGeom prst="rect">
+                      <a:avLst/>
+                    </a:prstGeom>
+                  </pic:spPr>
+                </pic:pic>
+              </a:graphicData>
+            </a:graphic>
+          </wp:inline>
+        </w:drawing>
+      </w:r>
+    </w:p>
+    <w:p>
+      <w:pPr>
+        <w:pStyle w:val="Caption"/>
+        <w:jc w:val="center"/>
+      </w:pPr>
+      <w:r>
+        <w:t xml:space="preserve">Figure </w:t>
+      </w:r>
+      <w:r>
+        <w:fldChar w:fldCharType="begin"/>
+      </w:r>
+      <w:r>
+        <w:instrText xml:space="preserve"> SEQ Figure \* ARABIC </w:instrText>
+      </w:r>
+      <w:r>
+        <w:fldChar w:fldCharType="separate"/>
+      </w:r>
+      <w:r>
+        <w:rPr>
+          <w:noProof/>
+        </w:rPr>
+        <w:t>3</w:t>
+      </w:r>
+      <w:r>
+        <w:fldChar w:fldCharType="end"/>
+      </w:r>
+      <w:r>
+        <w:t>: Power sweep of the ADL5902-EVALZ. R6 = 1180Ω</w:t>
+      </w:r>
+      <w:r>
+        <w:t xml:space="preserve"> and R2 = 2000Ω.</w:t>
+      </w:r>
     </w:p>
     <w:sectPr>
-      <w:headerReference w:type="even" r:id="rId19"/>
-      <w:headerReference w:type="first" r:id="rId20"/>
+      <w:headerReference w:type="even" r:id="rId20"/>
+      <w:headerReference w:type="first" r:id="rId21"/>
       <w:pgSz w:w="12240" w:h="15840"/>
       <w:pgMar w:top="1440" w:right="1440" w:bottom="1440" w:left="1440" w:header="432" w:footer="432" w:gutter="0"/>
       <w:cols w:space="720"/>
@@ -3318,7 +3416,7 @@
               <w:sz w:val="20"/>
               <w:szCs w:val="20"/>
             </w:rPr>
-            <w:t xml:space="preserve"> </w:t>
+            <w:t xml:space="preserve"> ADL5902-Based Receiver</w:t>
           </w:r>
           <w:r>
             <w:rPr>
@@ -3326,15 +3424,7 @@
               <w:sz w:val="20"/>
               <w:szCs w:val="20"/>
             </w:rPr>
-            <w:t>a</w:t>
-          </w:r>
-          <w:r>
-            <w:rPr>
-              <w:rFonts w:eastAsia="Times New Roman"/>
-              <w:sz w:val="20"/>
-              <w:szCs w:val="20"/>
-            </w:rPr>
-            <w:t>n ADL5902-Based Receiver</w:t>
+            <w:t>s</w:t>
           </w:r>
         </w:p>
         <w:p>
@@ -6722,7 +6812,7 @@
 </file>
 
 <file path=customXml/itemProps1.xml><?xml version="1.0" encoding="utf-8"?>
-<ds:datastoreItem xmlns:ds="http://schemas.openxmlformats.org/officeDocument/2006/customXml" ds:itemID="{957446F4-8FA6-4C11-AA36-0AD2D98D2B1F}">
+<ds:datastoreItem xmlns:ds="http://schemas.openxmlformats.org/officeDocument/2006/customXml" ds:itemID="{D30B55C7-F28D-4B58-AA97-A57F34C81528}">
   <ds:schemaRefs>
     <ds:schemaRef ds:uri="http://schemas.openxmlformats.org/officeDocument/2006/bibliography"/>
   </ds:schemaRefs>

</xml_diff>

<commit_message>
Component S-parameters added to report for reference (temporary)
</commit_message>
<xml_diff>
--- a/Tangential Sensitivity Report/002.35.25.05.20-003-REP-TangentialSensitivity.docx
+++ b/Tangential Sensitivity Report/002.35.25.05.20-003-REP-TangentialSensitivity.docx
@@ -20,7 +20,7 @@
           <w:noProof/>
         </w:rPr>
         <w:drawing>
-          <wp:inline distT="0" distB="0" distL="0" distR="0" wp14:anchorId="6FF3F69E" wp14:editId="6891CDA4">
+          <wp:inline distT="0" distB="0" distL="0" distR="0" wp14:anchorId="6FF3F69E" wp14:editId="357F2FB9">
             <wp:extent cx="1051560" cy="1371600"/>
             <wp:effectExtent l="0" t="0" r="0" b="0"/>
             <wp:docPr id="3" name="Picture 3"/>
@@ -234,7 +234,12 @@
           </w:tcPr>
           <w:p>
             <w:r>
-              <w:t>R. Nguyen</w:t>
+              <w:t>R. Nguy</w:t>
+            </w:r>
+            <w:bookmarkStart w:id="1" w:name="_GoBack"/>
+            <w:bookmarkEnd w:id="1"/>
+            <w:r>
+              <w:t>en</w:t>
             </w:r>
           </w:p>
         </w:tc>
@@ -2185,9 +2190,9 @@
       <w:r>
         <w:br w:type="page"/>
       </w:r>
-      <w:bookmarkStart w:id="1" w:name="_Toc520125714"/>
-      <w:bookmarkStart w:id="2" w:name="_Toc19720675"/>
-      <w:bookmarkStart w:id="3" w:name="_Toc141691006"/>
+      <w:bookmarkStart w:id="2" w:name="_Toc520125714"/>
+      <w:bookmarkStart w:id="3" w:name="_Toc19720675"/>
+      <w:bookmarkStart w:id="4" w:name="_Toc141691006"/>
       <w:r>
         <w:lastRenderedPageBreak/>
         <w:t>I</w:t>
@@ -2195,23 +2200,23 @@
       <w:r>
         <w:t>ntroduction</w:t>
       </w:r>
-      <w:bookmarkEnd w:id="1"/>
       <w:bookmarkEnd w:id="2"/>
       <w:bookmarkEnd w:id="3"/>
+      <w:bookmarkEnd w:id="4"/>
     </w:p>
     <w:p>
       <w:pPr>
         <w:pStyle w:val="Heading2"/>
       </w:pPr>
-      <w:bookmarkStart w:id="4" w:name="_Toc520125715"/>
-      <w:bookmarkStart w:id="5" w:name="_Toc19720676"/>
-      <w:bookmarkStart w:id="6" w:name="_Toc141691007"/>
+      <w:bookmarkStart w:id="5" w:name="_Toc520125715"/>
+      <w:bookmarkStart w:id="6" w:name="_Toc19720676"/>
+      <w:bookmarkStart w:id="7" w:name="_Toc141691007"/>
       <w:r>
         <w:t>Purpose</w:t>
       </w:r>
-      <w:bookmarkEnd w:id="4"/>
       <w:bookmarkEnd w:id="5"/>
       <w:bookmarkEnd w:id="6"/>
+      <w:bookmarkEnd w:id="7"/>
       <w:r>
         <w:t xml:space="preserve"> </w:t>
       </w:r>
@@ -2240,15 +2245,15 @@
       <w:pPr>
         <w:pStyle w:val="Heading2"/>
       </w:pPr>
-      <w:bookmarkStart w:id="7" w:name="_Toc520125716"/>
-      <w:bookmarkStart w:id="8" w:name="_Toc19720677"/>
-      <w:bookmarkStart w:id="9" w:name="_Toc141691008"/>
+      <w:bookmarkStart w:id="8" w:name="_Toc520125716"/>
+      <w:bookmarkStart w:id="9" w:name="_Toc19720677"/>
+      <w:bookmarkStart w:id="10" w:name="_Toc141691008"/>
       <w:r>
         <w:t>Scope</w:t>
       </w:r>
-      <w:bookmarkEnd w:id="7"/>
       <w:bookmarkEnd w:id="8"/>
       <w:bookmarkEnd w:id="9"/>
+      <w:bookmarkEnd w:id="10"/>
     </w:p>
     <w:p>
       <w:pPr>
@@ -2265,29 +2270,29 @@
       <w:pPr>
         <w:pStyle w:val="Heading1"/>
       </w:pPr>
-      <w:bookmarkStart w:id="10" w:name="_Toc520125717"/>
-      <w:bookmarkStart w:id="11" w:name="_Toc19720678"/>
-      <w:bookmarkStart w:id="12" w:name="_Toc141691009"/>
+      <w:bookmarkStart w:id="11" w:name="_Toc520125717"/>
+      <w:bookmarkStart w:id="12" w:name="_Toc19720678"/>
+      <w:bookmarkStart w:id="13" w:name="_Toc141691009"/>
       <w:r>
         <w:t>Related Documents and Drawings</w:t>
       </w:r>
-      <w:bookmarkEnd w:id="10"/>
       <w:bookmarkEnd w:id="11"/>
       <w:bookmarkEnd w:id="12"/>
+      <w:bookmarkEnd w:id="13"/>
     </w:p>
     <w:p>
       <w:pPr>
         <w:pStyle w:val="Heading2"/>
       </w:pPr>
-      <w:bookmarkStart w:id="13" w:name="_Toc520125718"/>
-      <w:bookmarkStart w:id="14" w:name="_Toc19720679"/>
-      <w:bookmarkStart w:id="15" w:name="_Toc141691010"/>
+      <w:bookmarkStart w:id="14" w:name="_Toc520125718"/>
+      <w:bookmarkStart w:id="15" w:name="_Toc19720679"/>
+      <w:bookmarkStart w:id="16" w:name="_Toc141691010"/>
       <w:r>
         <w:t>Applicable Documents</w:t>
       </w:r>
-      <w:bookmarkEnd w:id="13"/>
       <w:bookmarkEnd w:id="14"/>
       <w:bookmarkEnd w:id="15"/>
+      <w:bookmarkEnd w:id="16"/>
     </w:p>
     <w:p>
       <w:pPr>
@@ -2557,18 +2562,18 @@
       <w:pPr>
         <w:pStyle w:val="Heading2"/>
       </w:pPr>
-      <w:bookmarkStart w:id="16" w:name="_Toc520125719"/>
-      <w:bookmarkStart w:id="17" w:name="_Toc19720680"/>
-      <w:bookmarkStart w:id="18" w:name="_Toc141691011"/>
+      <w:bookmarkStart w:id="17" w:name="_Toc520125719"/>
+      <w:bookmarkStart w:id="18" w:name="_Toc19720680"/>
+      <w:bookmarkStart w:id="19" w:name="_Toc141691011"/>
       <w:r>
         <w:t>Reference Documen</w:t>
       </w:r>
       <w:r>
         <w:t>ts</w:t>
       </w:r>
-      <w:bookmarkEnd w:id="16"/>
       <w:bookmarkEnd w:id="17"/>
       <w:bookmarkEnd w:id="18"/>
+      <w:bookmarkEnd w:id="19"/>
     </w:p>
     <w:p>
       <w:pPr>
@@ -2737,25 +2742,25 @@
           </w:ffData>
         </w:fldChar>
       </w:r>
-      <w:bookmarkStart w:id="19" w:name="Text32"/>
+      <w:bookmarkStart w:id="20" w:name="Text32"/>
       <w:r>
         <w:instrText xml:space="preserve"> FORMTEXT </w:instrText>
       </w:r>
       <w:r>
         <w:fldChar w:fldCharType="separate"/>
       </w:r>
-      <w:bookmarkStart w:id="20" w:name="_Toc141691012"/>
+      <w:bookmarkStart w:id="21" w:name="_Toc141691012"/>
       <w:r>
         <w:rPr>
           <w:noProof/>
         </w:rPr>
         <w:t>Procedure</w:t>
       </w:r>
+      <w:bookmarkEnd w:id="21"/>
+      <w:r>
+        <w:fldChar w:fldCharType="end"/>
+      </w:r>
       <w:bookmarkEnd w:id="20"/>
-      <w:r>
-        <w:fldChar w:fldCharType="end"/>
-      </w:r>
-      <w:bookmarkEnd w:id="19"/>
     </w:p>
     <w:p>
       <w:pPr>
@@ -2893,10 +2898,8 @@
         <w:t xml:space="preserve">RMS </w:t>
       </w:r>
       <w:r>
-        <w:t>signal voltage of 1 mV is desired for TSS.</w:t>
-      </w:r>
-      <w:bookmarkStart w:id="21" w:name="_GoBack"/>
-      <w:bookmarkEnd w:id="21"/>
+        <w:t>signal  voltage of 1 mV is desired for TSS.</w:t>
+      </w:r>
     </w:p>
     <w:p>
       <w:pPr>
@@ -6812,7 +6815,7 @@
 </file>
 
 <file path=customXml/itemProps1.xml><?xml version="1.0" encoding="utf-8"?>
-<ds:datastoreItem xmlns:ds="http://schemas.openxmlformats.org/officeDocument/2006/customXml" ds:itemID="{D30B55C7-F28D-4B58-AA97-A57F34C81528}">
+<ds:datastoreItem xmlns:ds="http://schemas.openxmlformats.org/officeDocument/2006/customXml" ds:itemID="{17D48465-0F3D-4BFE-A6CC-F4F1D780427F}">
   <ds:schemaRefs>
     <ds:schemaRef ds:uri="http://schemas.openxmlformats.org/officeDocument/2006/bibliography"/>
   </ds:schemaRefs>

</xml_diff>

<commit_message>
RF-DFS measurement added to TS report
</commit_message>
<xml_diff>
--- a/Tangential Sensitivity Report/002.35.25.05.20-003-REP-TangentialSensitivity.docx
+++ b/Tangential Sensitivity Report/002.35.25.05.20-003-REP-TangentialSensitivity.docx
@@ -234,12 +234,7 @@
           </w:tcPr>
           <w:p>
             <w:r>
-              <w:t>R. Nguy</w:t>
-            </w:r>
-            <w:bookmarkStart w:id="1" w:name="_GoBack"/>
-            <w:bookmarkEnd w:id="1"/>
-            <w:r>
-              <w:t>en</w:t>
+              <w:t>R. Nguyen</w:t>
             </w:r>
           </w:p>
         </w:tc>
@@ -1454,7 +1449,7 @@
             </w:rPr>
             <w:fldChar w:fldCharType="separate"/>
           </w:r>
-          <w:hyperlink w:anchor="_Toc141691006" w:history="1">
+          <w:hyperlink w:anchor="_Toc142917066" w:history="1">
             <w:r>
               <w:rPr>
                 <w:rStyle w:val="Hyperlink"/>
@@ -1491,7 +1486,7 @@
               <w:rPr>
                 <w:webHidden/>
               </w:rPr>
-              <w:instrText xml:space="preserve"> PAGEREF _Toc141691006 \h </w:instrText>
+              <w:instrText xml:space="preserve"> PAGEREF _Toc142917066 \h </w:instrText>
             </w:r>
             <w:r>
               <w:rPr>
@@ -1527,7 +1522,7 @@
               <w:i w:val="0"/>
             </w:rPr>
           </w:pPr>
-          <w:hyperlink w:anchor="_Toc141691007" w:history="1">
+          <w:hyperlink w:anchor="_Toc142917067" w:history="1">
             <w:r>
               <w:rPr>
                 <w:rStyle w:val="Hyperlink"/>
@@ -1564,7 +1559,7 @@
               <w:rPr>
                 <w:webHidden/>
               </w:rPr>
-              <w:instrText xml:space="preserve"> PAGEREF _Toc141691007 \h </w:instrText>
+              <w:instrText xml:space="preserve"> PAGEREF _Toc142917067 \h </w:instrText>
             </w:r>
             <w:r>
               <w:rPr>
@@ -1600,7 +1595,7 @@
               <w:i w:val="0"/>
             </w:rPr>
           </w:pPr>
-          <w:hyperlink w:anchor="_Toc141691008" w:history="1">
+          <w:hyperlink w:anchor="_Toc142917068" w:history="1">
             <w:r>
               <w:rPr>
                 <w:rStyle w:val="Hyperlink"/>
@@ -1637,7 +1632,7 @@
               <w:rPr>
                 <w:webHidden/>
               </w:rPr>
-              <w:instrText xml:space="preserve"> PAGEREF _Toc141691008 \h </w:instrText>
+              <w:instrText xml:space="preserve"> PAGEREF _Toc142917068 \h </w:instrText>
             </w:r>
             <w:r>
               <w:rPr>
@@ -1673,7 +1668,7 @@
               <w:sz w:val="22"/>
             </w:rPr>
           </w:pPr>
-          <w:hyperlink w:anchor="_Toc141691009" w:history="1">
+          <w:hyperlink w:anchor="_Toc142917069" w:history="1">
             <w:r>
               <w:rPr>
                 <w:rStyle w:val="Hyperlink"/>
@@ -1710,7 +1705,7 @@
               <w:rPr>
                 <w:webHidden/>
               </w:rPr>
-              <w:instrText xml:space="preserve"> PAGEREF _Toc141691009 \h </w:instrText>
+              <w:instrText xml:space="preserve"> PAGEREF _Toc142917069 \h </w:instrText>
             </w:r>
             <w:r>
               <w:rPr>
@@ -1746,7 +1741,7 @@
               <w:i w:val="0"/>
             </w:rPr>
           </w:pPr>
-          <w:hyperlink w:anchor="_Toc141691010" w:history="1">
+          <w:hyperlink w:anchor="_Toc142917070" w:history="1">
             <w:r>
               <w:rPr>
                 <w:rStyle w:val="Hyperlink"/>
@@ -1783,7 +1778,7 @@
               <w:rPr>
                 <w:webHidden/>
               </w:rPr>
-              <w:instrText xml:space="preserve"> PAGEREF _Toc141691010 \h </w:instrText>
+              <w:instrText xml:space="preserve"> PAGEREF _Toc142917070 \h </w:instrText>
             </w:r>
             <w:r>
               <w:rPr>
@@ -1819,7 +1814,7 @@
               <w:i w:val="0"/>
             </w:rPr>
           </w:pPr>
-          <w:hyperlink w:anchor="_Toc141691011" w:history="1">
+          <w:hyperlink w:anchor="_Toc142917071" w:history="1">
             <w:r>
               <w:rPr>
                 <w:rStyle w:val="Hyperlink"/>
@@ -1856,7 +1851,7 @@
               <w:rPr>
                 <w:webHidden/>
               </w:rPr>
-              <w:instrText xml:space="preserve"> PAGEREF _Toc141691011 \h </w:instrText>
+              <w:instrText xml:space="preserve"> PAGEREF _Toc142917071 \h </w:instrText>
             </w:r>
             <w:r>
               <w:rPr>
@@ -1892,7 +1887,7 @@
               <w:sz w:val="22"/>
             </w:rPr>
           </w:pPr>
-          <w:hyperlink w:anchor="_Toc141691012" w:history="1">
+          <w:hyperlink w:anchor="_Toc142917072" w:history="1">
             <w:r>
               <w:rPr>
                 <w:rStyle w:val="Hyperlink"/>
@@ -1929,7 +1924,7 @@
               <w:rPr>
                 <w:webHidden/>
               </w:rPr>
-              <w:instrText xml:space="preserve"> PAGEREF _Toc141691012 \h </w:instrText>
+              <w:instrText xml:space="preserve"> PAGEREF _Toc142917072 \h </w:instrText>
             </w:r>
             <w:r>
               <w:rPr>
@@ -1947,148 +1942,6 @@
                 <w:webHidden/>
               </w:rPr>
               <w:t>4</w:t>
-            </w:r>
-            <w:r>
-              <w:rPr>
-                <w:webHidden/>
-              </w:rPr>
-              <w:fldChar w:fldCharType="end"/>
-            </w:r>
-          </w:hyperlink>
-        </w:p>
-        <w:p>
-          <w:pPr>
-            <w:pStyle w:val="TOC2"/>
-            <w:rPr>
-              <w:rFonts w:asciiTheme="minorHAnsi" w:eastAsiaTheme="minorEastAsia" w:hAnsiTheme="minorHAnsi"/>
-              <w:b w:val="0"/>
-              <w:i w:val="0"/>
-            </w:rPr>
-          </w:pPr>
-          <w:hyperlink w:anchor="_Toc141691013" w:history="1">
-            <w:r>
-              <w:rPr>
-                <w:rStyle w:val="Hyperlink"/>
-              </w:rPr>
-              <w:t>3.1</w:t>
-            </w:r>
-            <w:r>
-              <w:rPr>
-                <w:rFonts w:asciiTheme="minorHAnsi" w:eastAsiaTheme="minorEastAsia" w:hAnsiTheme="minorHAnsi"/>
-                <w:b w:val="0"/>
-                <w:i w:val="0"/>
-              </w:rPr>
-              <w:tab/>
-            </w:r>
-            <w:r>
-              <w:rPr>
-                <w:rStyle w:val="Hyperlink"/>
-              </w:rPr>
-              <w:t>Heading 2</w:t>
-            </w:r>
-            <w:r>
-              <w:rPr>
-                <w:webHidden/>
-              </w:rPr>
-              <w:tab/>
-            </w:r>
-            <w:r>
-              <w:rPr>
-                <w:webHidden/>
-              </w:rPr>
-              <w:fldChar w:fldCharType="begin"/>
-            </w:r>
-            <w:r>
-              <w:rPr>
-                <w:webHidden/>
-              </w:rPr>
-              <w:instrText xml:space="preserve"> PAGEREF _Toc141691013 \h </w:instrText>
-            </w:r>
-            <w:r>
-              <w:rPr>
-                <w:webHidden/>
-              </w:rPr>
-            </w:r>
-            <w:r>
-              <w:rPr>
-                <w:webHidden/>
-              </w:rPr>
-              <w:fldChar w:fldCharType="separate"/>
-            </w:r>
-            <w:r>
-              <w:rPr>
-                <w:webHidden/>
-              </w:rPr>
-              <w:t>5</w:t>
-            </w:r>
-            <w:r>
-              <w:rPr>
-                <w:webHidden/>
-              </w:rPr>
-              <w:fldChar w:fldCharType="end"/>
-            </w:r>
-          </w:hyperlink>
-        </w:p>
-        <w:p>
-          <w:pPr>
-            <w:pStyle w:val="TOC3"/>
-            <w:rPr>
-              <w:rFonts w:asciiTheme="minorHAnsi" w:hAnsiTheme="minorHAnsi"/>
-            </w:rPr>
-          </w:pPr>
-          <w:hyperlink w:anchor="_Toc141691014" w:history="1">
-            <w:r>
-              <w:rPr>
-                <w:rStyle w:val="Hyperlink"/>
-              </w:rPr>
-              <w:t>3.1.1</w:t>
-            </w:r>
-            <w:r>
-              <w:rPr>
-                <w:rFonts w:asciiTheme="minorHAnsi" w:hAnsiTheme="minorHAnsi"/>
-              </w:rPr>
-              <w:tab/>
-            </w:r>
-            <w:r>
-              <w:rPr>
-                <w:rStyle w:val="Hyperlink"/>
-              </w:rPr>
-              <w:t>Heading 3</w:t>
-            </w:r>
-            <w:r>
-              <w:rPr>
-                <w:webHidden/>
-              </w:rPr>
-              <w:tab/>
-            </w:r>
-            <w:r>
-              <w:rPr>
-                <w:webHidden/>
-              </w:rPr>
-              <w:fldChar w:fldCharType="begin"/>
-            </w:r>
-            <w:r>
-              <w:rPr>
-                <w:webHidden/>
-              </w:rPr>
-              <w:instrText xml:space="preserve"> PAGEREF _Toc141691014 \h </w:instrText>
-            </w:r>
-            <w:r>
-              <w:rPr>
-                <w:webHidden/>
-              </w:rPr>
-            </w:r>
-            <w:r>
-              <w:rPr>
-                <w:webHidden/>
-              </w:rPr>
-              <w:fldChar w:fldCharType="separate"/>
-            </w:r>
-            <w:r>
-              <w:rPr>
-                <w:webHidden/>
-              </w:rPr>
-              <w:t>5</w:t>
             </w:r>
             <w:r>
               <w:rPr>
@@ -2107,7 +1960,7 @@
               <w:sz w:val="22"/>
             </w:rPr>
           </w:pPr>
-          <w:hyperlink w:anchor="_Toc141691015" w:history="1">
+          <w:hyperlink w:anchor="_Toc142917073" w:history="1">
             <w:r>
               <w:rPr>
                 <w:rStyle w:val="Hyperlink"/>
@@ -2144,7 +1997,7 @@
               <w:rPr>
                 <w:webHidden/>
               </w:rPr>
-              <w:instrText xml:space="preserve"> PAGEREF _Toc141691015 \h </w:instrText>
+              <w:instrText xml:space="preserve"> PAGEREF _Toc142917073 \h </w:instrText>
             </w:r>
             <w:r>
               <w:rPr>
@@ -2190,9 +2043,9 @@
       <w:r>
         <w:br w:type="page"/>
       </w:r>
-      <w:bookmarkStart w:id="2" w:name="_Toc520125714"/>
-      <w:bookmarkStart w:id="3" w:name="_Toc19720675"/>
-      <w:bookmarkStart w:id="4" w:name="_Toc141691006"/>
+      <w:bookmarkStart w:id="1" w:name="_Toc520125714"/>
+      <w:bookmarkStart w:id="2" w:name="_Toc19720675"/>
+      <w:bookmarkStart w:id="3" w:name="_Toc142917066"/>
       <w:r>
         <w:lastRenderedPageBreak/>
         <w:t>I</w:t>
@@ -2200,23 +2053,23 @@
       <w:r>
         <w:t>ntroduction</w:t>
       </w:r>
+      <w:bookmarkEnd w:id="1"/>
       <w:bookmarkEnd w:id="2"/>
       <w:bookmarkEnd w:id="3"/>
-      <w:bookmarkEnd w:id="4"/>
     </w:p>
     <w:p>
       <w:pPr>
         <w:pStyle w:val="Heading2"/>
       </w:pPr>
-      <w:bookmarkStart w:id="5" w:name="_Toc520125715"/>
-      <w:bookmarkStart w:id="6" w:name="_Toc19720676"/>
-      <w:bookmarkStart w:id="7" w:name="_Toc141691007"/>
+      <w:bookmarkStart w:id="4" w:name="_Toc520125715"/>
+      <w:bookmarkStart w:id="5" w:name="_Toc19720676"/>
+      <w:bookmarkStart w:id="6" w:name="_Toc142917067"/>
       <w:r>
         <w:t>Purpose</w:t>
       </w:r>
+      <w:bookmarkEnd w:id="4"/>
       <w:bookmarkEnd w:id="5"/>
       <w:bookmarkEnd w:id="6"/>
-      <w:bookmarkEnd w:id="7"/>
       <w:r>
         <w:t xml:space="preserve"> </w:t>
       </w:r>
@@ -2245,15 +2098,15 @@
       <w:pPr>
         <w:pStyle w:val="Heading2"/>
       </w:pPr>
-      <w:bookmarkStart w:id="8" w:name="_Toc520125716"/>
-      <w:bookmarkStart w:id="9" w:name="_Toc19720677"/>
-      <w:bookmarkStart w:id="10" w:name="_Toc141691008"/>
+      <w:bookmarkStart w:id="7" w:name="_Toc520125716"/>
+      <w:bookmarkStart w:id="8" w:name="_Toc19720677"/>
+      <w:bookmarkStart w:id="9" w:name="_Toc142917068"/>
       <w:r>
         <w:t>Scope</w:t>
       </w:r>
+      <w:bookmarkEnd w:id="7"/>
       <w:bookmarkEnd w:id="8"/>
       <w:bookmarkEnd w:id="9"/>
-      <w:bookmarkEnd w:id="10"/>
     </w:p>
     <w:p>
       <w:pPr>
@@ -2270,29 +2123,29 @@
       <w:pPr>
         <w:pStyle w:val="Heading1"/>
       </w:pPr>
-      <w:bookmarkStart w:id="11" w:name="_Toc520125717"/>
-      <w:bookmarkStart w:id="12" w:name="_Toc19720678"/>
-      <w:bookmarkStart w:id="13" w:name="_Toc141691009"/>
+      <w:bookmarkStart w:id="10" w:name="_Toc520125717"/>
+      <w:bookmarkStart w:id="11" w:name="_Toc19720678"/>
+      <w:bookmarkStart w:id="12" w:name="_Toc142917069"/>
       <w:r>
         <w:t>Related Documents and Drawings</w:t>
       </w:r>
+      <w:bookmarkEnd w:id="10"/>
       <w:bookmarkEnd w:id="11"/>
       <w:bookmarkEnd w:id="12"/>
-      <w:bookmarkEnd w:id="13"/>
     </w:p>
     <w:p>
       <w:pPr>
         <w:pStyle w:val="Heading2"/>
       </w:pPr>
-      <w:bookmarkStart w:id="14" w:name="_Toc520125718"/>
-      <w:bookmarkStart w:id="15" w:name="_Toc19720679"/>
-      <w:bookmarkStart w:id="16" w:name="_Toc141691010"/>
+      <w:bookmarkStart w:id="13" w:name="_Toc520125718"/>
+      <w:bookmarkStart w:id="14" w:name="_Toc19720679"/>
+      <w:bookmarkStart w:id="15" w:name="_Toc142917070"/>
       <w:r>
         <w:t>Applicable Documents</w:t>
       </w:r>
+      <w:bookmarkEnd w:id="13"/>
       <w:bookmarkEnd w:id="14"/>
       <w:bookmarkEnd w:id="15"/>
-      <w:bookmarkEnd w:id="16"/>
     </w:p>
     <w:p>
       <w:pPr>
@@ -2562,18 +2415,18 @@
       <w:pPr>
         <w:pStyle w:val="Heading2"/>
       </w:pPr>
-      <w:bookmarkStart w:id="17" w:name="_Toc520125719"/>
-      <w:bookmarkStart w:id="18" w:name="_Toc19720680"/>
-      <w:bookmarkStart w:id="19" w:name="_Toc141691011"/>
+      <w:bookmarkStart w:id="16" w:name="_Toc520125719"/>
+      <w:bookmarkStart w:id="17" w:name="_Toc19720680"/>
+      <w:bookmarkStart w:id="18" w:name="_Toc142917071"/>
       <w:r>
         <w:t>Reference Documen</w:t>
       </w:r>
       <w:r>
         <w:t>ts</w:t>
       </w:r>
+      <w:bookmarkEnd w:id="16"/>
       <w:bookmarkEnd w:id="17"/>
       <w:bookmarkEnd w:id="18"/>
-      <w:bookmarkEnd w:id="19"/>
     </w:p>
     <w:p>
       <w:pPr>
@@ -2742,35 +2595,47 @@
           </w:ffData>
         </w:fldChar>
       </w:r>
-      <w:bookmarkStart w:id="20" w:name="Text32"/>
+      <w:bookmarkStart w:id="19" w:name="Text32"/>
       <w:r>
         <w:instrText xml:space="preserve"> FORMTEXT </w:instrText>
       </w:r>
       <w:r>
         <w:fldChar w:fldCharType="separate"/>
       </w:r>
-      <w:bookmarkStart w:id="21" w:name="_Toc141691012"/>
+      <w:bookmarkStart w:id="20" w:name="_Toc142917072"/>
       <w:r>
         <w:rPr>
           <w:noProof/>
         </w:rPr>
         <w:t>Procedure</w:t>
       </w:r>
-      <w:bookmarkEnd w:id="21"/>
+      <w:bookmarkEnd w:id="20"/>
       <w:r>
         <w:fldChar w:fldCharType="end"/>
       </w:r>
-      <w:bookmarkEnd w:id="20"/>
+      <w:bookmarkEnd w:id="19"/>
     </w:p>
     <w:p>
       <w:pPr>
         <w:pStyle w:val="DocText"/>
       </w:pPr>
       <w:r>
-        <w:t xml:space="preserve">Tangential signal sensitivity (TSS) is defined to be the level of an input pulse power to a receiver in which the </w:t>
-      </w:r>
-      <w:r>
-        <w:t xml:space="preserve">output shows 8 dB of signal-to-noise ratio. By reading the output of the receiver on an oscilloscope, 8 dB of SNR can be determined by an RMS voltage ratio of 2.5[RD01]. In some cases, the TSS level is determined subjectively to be the </w:t>
+        <w:t>Tangential signal sensitivity (TSS) is defined to be the</w:t>
+      </w:r>
+      <w:r>
+        <w:t xml:space="preserve"> power</w:t>
+      </w:r>
+      <w:r>
+        <w:t xml:space="preserve"> level of an input pulse to a receiver in which the </w:t>
+      </w:r>
+      <w:r>
+        <w:t>output shows 8 dB of signal-to-noise ratio</w:t>
+      </w:r>
+      <w:r>
+        <w:t xml:space="preserve"> (SNR)</w:t>
+      </w:r>
+      <w:r>
+        <w:t xml:space="preserve">. By reading the output of the receiver on an oscilloscope, 8 dB of SNR can be determined by an RMS voltage ratio of 2.5[RD01]. In some cases, the TSS level is determined subjectively to be the </w:t>
       </w:r>
       <w:r>
         <w:t xml:space="preserve">input </w:t>
@@ -2792,6 +2657,9 @@
         <w:jc w:val="center"/>
       </w:pPr>
       <w:r>
+        <w:rPr>
+          <w:noProof/>
+        </w:rPr>
         <w:lastRenderedPageBreak/>
         <w:drawing>
           <wp:inline distT="0" distB="0" distL="0" distR="0" wp14:anchorId="64DD89D2" wp14:editId="46601546">
@@ -2838,24 +2706,14 @@
       <w:r>
         <w:t xml:space="preserve">Figure </w:t>
       </w:r>
-      <w:r>
-        <w:fldChar w:fldCharType="begin"/>
-      </w:r>
-      <w:r>
-        <w:instrText xml:space="preserve"> SEQ Figure \* ARABIC </w:instrText>
-      </w:r>
-      <w:r>
-        <w:fldChar w:fldCharType="separate"/>
-      </w:r>
-      <w:r>
-        <w:rPr>
-          <w:noProof/>
-        </w:rPr>
-        <w:t>1</w:t>
-      </w:r>
-      <w:r>
-        <w:fldChar w:fldCharType="end"/>
-      </w:r>
+      <w:fldSimple w:instr=" SEQ Figure \* ARABIC ">
+        <w:r>
+          <w:rPr>
+            <w:noProof/>
+          </w:rPr>
+          <w:t>1</w:t>
+        </w:r>
+      </w:fldSimple>
       <w:r>
         <w:t>: Receiver output where pulsed signal power sits just above the noise floor.</w:t>
       </w:r>
@@ -2871,7 +2729,24 @@
         <w:t>s shown in Fig. 2 and as follows</w:t>
       </w:r>
       <w:r>
-        <w:t>. A signal generator is used to create a pulsed input signal at a given frequency and an oscilloscope is used to read the output. Then, a step attenuator is used to tune the output trace to a 2.5:1 ratio of signal-to-noise RMS voltage. In this case, a 1 kHz pulse with a 20% duty cycle was used</w:t>
+        <w:t>. A signal generator is used to create a pulsed input signal at a given frequency and an oscilloscope is used to read the output</w:t>
+      </w:r>
+      <w:r>
+        <w:t xml:space="preserve"> of the receiver</w:t>
+      </w:r>
+      <w:r>
+        <w:t>. Then, a step attenuator is used to tune the output trace to a 2.5:1 ratio of signal-to-noise RMS voltage.</w:t>
+      </w:r>
+      <w:r>
+        <w:t xml:space="preserve"> As attenuation increases, the RMS voltage out the output pulse decreases and vice versa.</w:t>
+      </w:r>
+    </w:p>
+    <w:p>
+      <w:pPr>
+        <w:pStyle w:val="DocText"/>
+      </w:pPr>
+      <w:r>
+        <w:t>In this case, a 1 kHz pulse with a 20% duty cycle was used</w:t>
       </w:r>
       <w:r>
         <w:t>;</w:t>
@@ -2897,8 +2772,13 @@
       <w:r>
         <w:t xml:space="preserve">RMS </w:t>
       </w:r>
-      <w:r>
-        <w:t>signal  voltage of 1 mV is desired for TSS.</w:t>
+      <w:proofErr w:type="gramStart"/>
+      <w:r>
+        <w:t>signal  voltage</w:t>
+      </w:r>
+      <w:proofErr w:type="gramEnd"/>
+      <w:r>
+        <w:t xml:space="preserve"> of 1 mV is desired for TSS.</w:t>
       </w:r>
     </w:p>
     <w:p>
@@ -2909,10 +2789,10 @@
       </w:pPr>
       <w:r>
         <w:drawing>
-          <wp:inline distT="0" distB="0" distL="0" distR="0" wp14:anchorId="7ED02E01" wp14:editId="179C32B7">
-            <wp:extent cx="3720011" cy="827371"/>
-            <wp:effectExtent l="0" t="0" r="0" b="0"/>
-            <wp:docPr id="6" name="Picture 6"/>
+          <wp:inline distT="0" distB="0" distL="0" distR="0" wp14:anchorId="10E176E1" wp14:editId="3F5B6188">
+            <wp:extent cx="4457702" cy="1157943"/>
+            <wp:effectExtent l="0" t="0" r="0" b="4445"/>
+            <wp:docPr id="2" name="Picture 2"/>
             <wp:cNvGraphicFramePr>
               <a:graphicFrameLocks xmlns:a="http://schemas.openxmlformats.org/drawingml/2006/main" noChangeAspect="1"/>
             </wp:cNvGraphicFramePr>
@@ -2932,7 +2812,7 @@
                   <pic:spPr>
                     <a:xfrm>
                       <a:off x="0" y="0"/>
-                      <a:ext cx="3770396" cy="838577"/>
+                      <a:ext cx="4499533" cy="1168809"/>
                     </a:xfrm>
                     <a:prstGeom prst="rect">
                       <a:avLst/>
@@ -2953,24 +2833,14 @@
       <w:r>
         <w:t xml:space="preserve">Figure </w:t>
       </w:r>
-      <w:r>
-        <w:fldChar w:fldCharType="begin"/>
-      </w:r>
-      <w:r>
-        <w:instrText xml:space="preserve"> SEQ Figure \* ARABIC </w:instrText>
-      </w:r>
-      <w:r>
-        <w:fldChar w:fldCharType="separate"/>
-      </w:r>
-      <w:r>
-        <w:rPr>
-          <w:noProof/>
-        </w:rPr>
-        <w:t>2</w:t>
-      </w:r>
-      <w:r>
-        <w:fldChar w:fldCharType="end"/>
-      </w:r>
+      <w:fldSimple w:instr=" SEQ Figure \* ARABIC ">
+        <w:r>
+          <w:rPr>
+            <w:noProof/>
+          </w:rPr>
+          <w:t>2</w:t>
+        </w:r>
+      </w:fldSimple>
       <w:r>
         <w:t>: Test setup block diagram.</w:t>
       </w:r>
@@ -2998,14 +2868,14 @@
       <w:r>
         <w:fldChar w:fldCharType="separate"/>
       </w:r>
-      <w:bookmarkStart w:id="22" w:name="_Toc141691015"/>
+      <w:bookmarkStart w:id="21" w:name="_Toc142917073"/>
       <w:r>
         <w:rPr>
           <w:noProof/>
         </w:rPr>
         <w:t>Results</w:t>
       </w:r>
-      <w:bookmarkEnd w:id="22"/>
+      <w:bookmarkEnd w:id="21"/>
       <w:r>
         <w:fldChar w:fldCharType="end"/>
       </w:r>
@@ -3017,21 +2887,6 @@
       <w:r>
         <w:t>The ADL5902 evaluation board was used in each receiver although it has been slightly modified to increase the gain to approximately 86 mV/dB; R6 was replaced with a 1180Ω resistor and R2 was replaced with a 2kΩ resistor. The voltage-power curve in this configuration is shown in Fig. 3.</w:t>
       </w:r>
-      <w:r>
-        <w:t xml:space="preserve"> </w:t>
-      </w:r>
-      <w:r>
-        <w:t xml:space="preserve">TSS levels were measured across a frequency range of 2-10 GHz at various receiver configurations. All of these are outlined in Fig. </w:t>
-      </w:r>
-      <w:r>
-        <w:t>4</w:t>
-      </w:r>
-      <w:r>
-        <w:t>.</w:t>
-      </w:r>
-      <w:r>
-        <w:t xml:space="preserve"> </w:t>
-      </w:r>
     </w:p>
     <w:p>
       <w:pPr>
@@ -3039,11 +2894,14 @@
         <w:jc w:val="center"/>
       </w:pPr>
       <w:r>
+        <w:rPr>
+          <w:noProof/>
+        </w:rPr>
         <w:lastRenderedPageBreak/>
         <w:drawing>
-          <wp:inline distT="0" distB="0" distL="0" distR="0" wp14:anchorId="13AD5FFF" wp14:editId="2BBA47F2">
-            <wp:extent cx="2848485" cy="2404565"/>
-            <wp:effectExtent l="0" t="0" r="0" b="0"/>
+          <wp:inline distT="0" distB="0" distL="0" distR="0" wp14:anchorId="13AD5FFF" wp14:editId="5AE262A4">
+            <wp:extent cx="2977342" cy="2513340"/>
+            <wp:effectExtent l="0" t="0" r="0" b="1270"/>
             <wp:docPr id="7" name="Picture 7"/>
             <wp:cNvGraphicFramePr>
               <a:graphicFrameLocks xmlns:a="http://schemas.openxmlformats.org/drawingml/2006/main" noChangeAspect="1"/>
@@ -3064,7 +2922,7 @@
                   <pic:spPr>
                     <a:xfrm>
                       <a:off x="0" y="0"/>
-                      <a:ext cx="2856448" cy="2411287"/>
+                      <a:ext cx="2993351" cy="2526854"/>
                     </a:xfrm>
                     <a:prstGeom prst="rect">
                       <a:avLst/>
@@ -3085,34 +2943,204 @@
       <w:r>
         <w:t xml:space="preserve">Figure </w:t>
       </w:r>
-      <w:r>
-        <w:fldChar w:fldCharType="begin"/>
-      </w:r>
-      <w:r>
-        <w:instrText xml:space="preserve"> SEQ Figure \* ARABIC </w:instrText>
-      </w:r>
-      <w:r>
-        <w:fldChar w:fldCharType="separate"/>
-      </w:r>
-      <w:r>
-        <w:rPr>
-          <w:noProof/>
-        </w:rPr>
-        <w:t>3</w:t>
-      </w:r>
-      <w:r>
-        <w:fldChar w:fldCharType="end"/>
-      </w:r>
+      <w:fldSimple w:instr=" SEQ Figure \* ARABIC ">
+        <w:r>
+          <w:rPr>
+            <w:noProof/>
+          </w:rPr>
+          <w:t>3</w:t>
+        </w:r>
+      </w:fldSimple>
       <w:r>
         <w:t>: Power sweep of the ADL5902-EVALZ. R6 = 1180Ω</w:t>
       </w:r>
       <w:r>
         <w:t xml:space="preserve"> and R2 = 2000Ω.</w:t>
       </w:r>
+    </w:p>
+    <w:p>
+      <w:r>
+        <w:t xml:space="preserve">This V-P curve is a good baseline for systems utilizing the ADL5902 but shows a steep voltage slope immediately after the minimum power limit. Because of this, a more accurate measure of TSS would </w:t>
+      </w:r>
+      <w:r>
+        <w:t xml:space="preserve">likely </w:t>
+      </w:r>
+      <w:r>
+        <w:t xml:space="preserve">be possible with a </w:t>
+      </w:r>
+      <w:r>
+        <w:t>precision</w:t>
+      </w:r>
+      <w:r>
+        <w:t xml:space="preserve"> step attenuator below 1 dB per step. In any case, </w:t>
+      </w:r>
+      <w:r>
+        <w:t>TSS levels were measured across a frequency range of 2-10 GHz at various receiver configurations. All of these are outlined in Fig. 4.</w:t>
+      </w:r>
+    </w:p>
+    <w:p>
+      <w:pPr>
+        <w:keepNext/>
+        <w:jc w:val="center"/>
+      </w:pPr>
+      <w:r>
+        <w:drawing>
+          <wp:inline distT="0" distB="0" distL="0" distR="0" wp14:anchorId="058B5155" wp14:editId="7535B231">
+            <wp:extent cx="4148058" cy="2588104"/>
+            <wp:effectExtent l="0" t="0" r="5080" b="3175"/>
+            <wp:docPr id="10" name="Picture 10"/>
+            <wp:cNvGraphicFramePr>
+              <a:graphicFrameLocks xmlns:a="http://schemas.openxmlformats.org/drawingml/2006/main" noChangeAspect="1"/>
+            </wp:cNvGraphicFramePr>
+            <a:graphic xmlns:a="http://schemas.openxmlformats.org/drawingml/2006/main">
+              <a:graphicData uri="http://schemas.openxmlformats.org/drawingml/2006/picture">
+                <pic:pic xmlns:pic="http://schemas.openxmlformats.org/drawingml/2006/picture">
+                  <pic:nvPicPr>
+                    <pic:cNvPr id="1" name=""/>
+                    <pic:cNvPicPr/>
+                  </pic:nvPicPr>
+                  <pic:blipFill>
+                    <a:blip r:embed="rId20"/>
+                    <a:stretch>
+                      <a:fillRect/>
+                    </a:stretch>
+                  </pic:blipFill>
+                  <pic:spPr>
+                    <a:xfrm>
+                      <a:off x="0" y="0"/>
+                      <a:ext cx="4167942" cy="2600510"/>
+                    </a:xfrm>
+                    <a:prstGeom prst="rect">
+                      <a:avLst/>
+                    </a:prstGeom>
+                  </pic:spPr>
+                </pic:pic>
+              </a:graphicData>
+            </a:graphic>
+          </wp:inline>
+        </w:drawing>
+      </w:r>
+    </w:p>
+    <w:p>
+      <w:pPr>
+        <w:pStyle w:val="Caption"/>
+        <w:jc w:val="center"/>
+      </w:pPr>
+      <w:r>
+        <w:t xml:space="preserve">Figure </w:t>
+      </w:r>
+      <w:fldSimple w:instr=" SEQ Figure \* ARABIC ">
+        <w:r>
+          <w:rPr>
+            <w:noProof/>
+          </w:rPr>
+          <w:t>4</w:t>
+        </w:r>
+      </w:fldSimple>
+      <w:r>
+        <w:t xml:space="preserve">: </w:t>
+      </w:r>
+      <w:r>
+        <w:t>Tangential sensitivity of the ADL5902 with different preamplifiers.</w:t>
+      </w:r>
+    </w:p>
+    <w:p>
+      <w:r>
+        <w:t>The RF-DFS board used contains two PMA2-63LN+ amplifiers and a 1 dB attenuator in between.</w:t>
+      </w:r>
+      <w:r>
+        <w:t xml:space="preserve"> Because </w:t>
+      </w:r>
+      <w:r>
+        <w:t>the RF-DFS LNAs are built for very low noise, the gain drops significantly after 6 GHz and although noise figure measurements from the datasheet only go up to 6 GHz, it is a fair assumption that noise performance also drops. Note that noise figure numbers were taken from the Mini-Circuits datasheets. The RF-DFS uses two PMA2-63LN+ amplifiers and thus will have a noise figure slightly higher than shown in Fig. 5.</w:t>
+      </w:r>
+    </w:p>
+    <w:p>
+      <w:pPr>
+        <w:keepNext/>
+        <w:jc w:val="center"/>
+      </w:pPr>
+      <w:r>
+        <w:lastRenderedPageBreak/>
+        <w:drawing>
+          <wp:inline distT="0" distB="0" distL="0" distR="0" wp14:anchorId="46E0BAB6" wp14:editId="4B9343C7">
+            <wp:extent cx="4025549" cy="3267973"/>
+            <wp:effectExtent l="0" t="0" r="0" b="8890"/>
+            <wp:docPr id="11" name="Picture 11"/>
+            <wp:cNvGraphicFramePr>
+              <a:graphicFrameLocks xmlns:a="http://schemas.openxmlformats.org/drawingml/2006/main" noChangeAspect="1"/>
+            </wp:cNvGraphicFramePr>
+            <a:graphic xmlns:a="http://schemas.openxmlformats.org/drawingml/2006/main">
+              <a:graphicData uri="http://schemas.openxmlformats.org/drawingml/2006/picture">
+                <pic:pic xmlns:pic="http://schemas.openxmlformats.org/drawingml/2006/picture">
+                  <pic:nvPicPr>
+                    <pic:cNvPr id="1" name=""/>
+                    <pic:cNvPicPr/>
+                  </pic:nvPicPr>
+                  <pic:blipFill>
+                    <a:blip r:embed="rId21"/>
+                    <a:stretch>
+                      <a:fillRect/>
+                    </a:stretch>
+                  </pic:blipFill>
+                  <pic:spPr>
+                    <a:xfrm>
+                      <a:off x="0" y="0"/>
+                      <a:ext cx="4041286" cy="3280748"/>
+                    </a:xfrm>
+                    <a:prstGeom prst="rect">
+                      <a:avLst/>
+                    </a:prstGeom>
+                  </pic:spPr>
+                </pic:pic>
+              </a:graphicData>
+            </a:graphic>
+          </wp:inline>
+        </w:drawing>
+      </w:r>
+    </w:p>
+    <w:p>
+      <w:pPr>
+        <w:pStyle w:val="Caption"/>
+        <w:jc w:val="center"/>
+      </w:pPr>
+      <w:r>
+        <w:t xml:space="preserve">Figure </w:t>
+      </w:r>
+      <w:fldSimple w:instr=" SEQ Figure \* ARABIC ">
+        <w:r>
+          <w:rPr>
+            <w:noProof/>
+          </w:rPr>
+          <w:t>5</w:t>
+        </w:r>
+      </w:fldSimple>
+      <w:r>
+        <w:t>: Power sweep of the ADL5902-EVALZ. R6 = 1180Ω and R2 = 2000Ω.</w:t>
+      </w:r>
+    </w:p>
+    <w:p>
+      <w:r>
+        <w:t xml:space="preserve">The poor performance of the RF-DFS board across frequency can likely be attributed to steep gain falloff even in the operating frequency. It’s possible the </w:t>
+      </w:r>
+      <w:r>
+        <w:t>sub-2 GHz TSS would shown much better performance than the ZX60 LNA, but 2 GHz was the minimum output frequency on available signal generators at the time.</w:t>
+      </w:r>
+    </w:p>
+    <w:p/>
+    <w:p>
+      <w:r>
+        <w:t xml:space="preserve">These tests indicate that a combination of low noise figure and </w:t>
+      </w:r>
+      <w:r>
+        <w:t>high gain can increase receiver sensitivity and also give a baseline for systems utilizing the ADL5902. More in-depth testing could potentially determine how strongly gain or noise figure affect TSS independently, but a greater selection of LNAs is necessary.</w:t>
+      </w:r>
+      <w:bookmarkStart w:id="22" w:name="_GoBack"/>
+      <w:bookmarkEnd w:id="22"/>
     </w:p>
     <w:sectPr>
-      <w:headerReference w:type="even" r:id="rId20"/>
-      <w:headerReference w:type="first" r:id="rId21"/>
+      <w:headerReference w:type="even" r:id="rId22"/>
+      <w:headerReference w:type="first" r:id="rId23"/>
       <w:pgSz w:w="12240" w:h="15840"/>
       <w:pgMar w:top="1440" w:right="1440" w:bottom="1440" w:left="1440" w:header="432" w:footer="432" w:gutter="0"/>
       <w:cols w:space="720"/>
@@ -3570,7 +3598,7 @@
               <w:sz w:val="20"/>
               <w:szCs w:val="20"/>
             </w:rPr>
-            <w:t>2023-07-31</w:t>
+            <w:t>2023-08-14</w:t>
           </w:r>
           <w:r>
             <w:rPr>
@@ -6815,7 +6843,7 @@
 </file>
 
 <file path=customXml/itemProps1.xml><?xml version="1.0" encoding="utf-8"?>
-<ds:datastoreItem xmlns:ds="http://schemas.openxmlformats.org/officeDocument/2006/customXml" ds:itemID="{17D48465-0F3D-4BFE-A6CC-F4F1D780427F}">
+<ds:datastoreItem xmlns:ds="http://schemas.openxmlformats.org/officeDocument/2006/customXml" ds:itemID="{F4982885-0801-4E0E-89E6-F90904544173}">
   <ds:schemaRefs>
     <ds:schemaRef ds:uri="http://schemas.openxmlformats.org/officeDocument/2006/bibliography"/>
   </ds:schemaRefs>

</xml_diff>

<commit_message>
Reports complete, sent for review
</commit_message>
<xml_diff>
--- a/Tangential Sensitivity Report/002.35.25.05.20-003-REP-TangentialSensitivity.docx
+++ b/Tangential Sensitivity Report/002.35.25.05.20-003-REP-TangentialSensitivity.docx
@@ -266,7 +266,18 @@
           </w:tcPr>
           <w:p>
             <w:r>
-              <w:t>7/28/2023</w:t>
+              <w:t>8</w:t>
+            </w:r>
+            <w:bookmarkStart w:id="1" w:name="_GoBack"/>
+            <w:bookmarkEnd w:id="1"/>
+            <w:r>
+              <w:t>/</w:t>
+            </w:r>
+            <w:r>
+              <w:t>15</w:t>
+            </w:r>
+            <w:r>
+              <w:t>/2023</w:t>
             </w:r>
           </w:p>
         </w:tc>
@@ -732,7 +743,16 @@
           </w:tcPr>
           <w:p>
             <w:r>
-              <w:t>7/28/2023</w:t>
+              <w:t>8</w:t>
+            </w:r>
+            <w:r>
+              <w:t>/</w:t>
+            </w:r>
+            <w:r>
+              <w:t>15</w:t>
+            </w:r>
+            <w:r>
+              <w:t>/2023</w:t>
             </w:r>
           </w:p>
         </w:tc>
@@ -2043,9 +2063,9 @@
       <w:r>
         <w:br w:type="page"/>
       </w:r>
-      <w:bookmarkStart w:id="1" w:name="_Toc520125714"/>
-      <w:bookmarkStart w:id="2" w:name="_Toc19720675"/>
-      <w:bookmarkStart w:id="3" w:name="_Toc142917066"/>
+      <w:bookmarkStart w:id="2" w:name="_Toc520125714"/>
+      <w:bookmarkStart w:id="3" w:name="_Toc19720675"/>
+      <w:bookmarkStart w:id="4" w:name="_Toc142917066"/>
       <w:r>
         <w:lastRenderedPageBreak/>
         <w:t>I</w:t>
@@ -2053,23 +2073,23 @@
       <w:r>
         <w:t>ntroduction</w:t>
       </w:r>
-      <w:bookmarkEnd w:id="1"/>
       <w:bookmarkEnd w:id="2"/>
       <w:bookmarkEnd w:id="3"/>
+      <w:bookmarkEnd w:id="4"/>
     </w:p>
     <w:p>
       <w:pPr>
         <w:pStyle w:val="Heading2"/>
       </w:pPr>
-      <w:bookmarkStart w:id="4" w:name="_Toc520125715"/>
-      <w:bookmarkStart w:id="5" w:name="_Toc19720676"/>
-      <w:bookmarkStart w:id="6" w:name="_Toc142917067"/>
+      <w:bookmarkStart w:id="5" w:name="_Toc520125715"/>
+      <w:bookmarkStart w:id="6" w:name="_Toc19720676"/>
+      <w:bookmarkStart w:id="7" w:name="_Toc142917067"/>
       <w:r>
         <w:t>Purpose</w:t>
       </w:r>
-      <w:bookmarkEnd w:id="4"/>
       <w:bookmarkEnd w:id="5"/>
       <w:bookmarkEnd w:id="6"/>
+      <w:bookmarkEnd w:id="7"/>
       <w:r>
         <w:t xml:space="preserve"> </w:t>
       </w:r>
@@ -2098,15 +2118,15 @@
       <w:pPr>
         <w:pStyle w:val="Heading2"/>
       </w:pPr>
-      <w:bookmarkStart w:id="7" w:name="_Toc520125716"/>
-      <w:bookmarkStart w:id="8" w:name="_Toc19720677"/>
-      <w:bookmarkStart w:id="9" w:name="_Toc142917068"/>
+      <w:bookmarkStart w:id="8" w:name="_Toc520125716"/>
+      <w:bookmarkStart w:id="9" w:name="_Toc19720677"/>
+      <w:bookmarkStart w:id="10" w:name="_Toc142917068"/>
       <w:r>
         <w:t>Scope</w:t>
       </w:r>
-      <w:bookmarkEnd w:id="7"/>
       <w:bookmarkEnd w:id="8"/>
       <w:bookmarkEnd w:id="9"/>
+      <w:bookmarkEnd w:id="10"/>
     </w:p>
     <w:p>
       <w:pPr>
@@ -2123,29 +2143,29 @@
       <w:pPr>
         <w:pStyle w:val="Heading1"/>
       </w:pPr>
-      <w:bookmarkStart w:id="10" w:name="_Toc520125717"/>
-      <w:bookmarkStart w:id="11" w:name="_Toc19720678"/>
-      <w:bookmarkStart w:id="12" w:name="_Toc142917069"/>
+      <w:bookmarkStart w:id="11" w:name="_Toc520125717"/>
+      <w:bookmarkStart w:id="12" w:name="_Toc19720678"/>
+      <w:bookmarkStart w:id="13" w:name="_Toc142917069"/>
       <w:r>
         <w:t>Related Documents and Drawings</w:t>
       </w:r>
-      <w:bookmarkEnd w:id="10"/>
       <w:bookmarkEnd w:id="11"/>
       <w:bookmarkEnd w:id="12"/>
+      <w:bookmarkEnd w:id="13"/>
     </w:p>
     <w:p>
       <w:pPr>
         <w:pStyle w:val="Heading2"/>
       </w:pPr>
-      <w:bookmarkStart w:id="13" w:name="_Toc520125718"/>
-      <w:bookmarkStart w:id="14" w:name="_Toc19720679"/>
-      <w:bookmarkStart w:id="15" w:name="_Toc142917070"/>
+      <w:bookmarkStart w:id="14" w:name="_Toc520125718"/>
+      <w:bookmarkStart w:id="15" w:name="_Toc19720679"/>
+      <w:bookmarkStart w:id="16" w:name="_Toc142917070"/>
       <w:r>
         <w:t>Applicable Documents</w:t>
       </w:r>
-      <w:bookmarkEnd w:id="13"/>
       <w:bookmarkEnd w:id="14"/>
       <w:bookmarkEnd w:id="15"/>
+      <w:bookmarkEnd w:id="16"/>
     </w:p>
     <w:p>
       <w:pPr>
@@ -2415,18 +2435,18 @@
       <w:pPr>
         <w:pStyle w:val="Heading2"/>
       </w:pPr>
-      <w:bookmarkStart w:id="16" w:name="_Toc520125719"/>
-      <w:bookmarkStart w:id="17" w:name="_Toc19720680"/>
-      <w:bookmarkStart w:id="18" w:name="_Toc142917071"/>
+      <w:bookmarkStart w:id="17" w:name="_Toc520125719"/>
+      <w:bookmarkStart w:id="18" w:name="_Toc19720680"/>
+      <w:bookmarkStart w:id="19" w:name="_Toc142917071"/>
       <w:r>
         <w:t>Reference Documen</w:t>
       </w:r>
       <w:r>
         <w:t>ts</w:t>
       </w:r>
-      <w:bookmarkEnd w:id="16"/>
       <w:bookmarkEnd w:id="17"/>
       <w:bookmarkEnd w:id="18"/>
+      <w:bookmarkEnd w:id="19"/>
     </w:p>
     <w:p>
       <w:pPr>
@@ -2595,25 +2615,25 @@
           </w:ffData>
         </w:fldChar>
       </w:r>
-      <w:bookmarkStart w:id="19" w:name="Text32"/>
+      <w:bookmarkStart w:id="20" w:name="Text32"/>
       <w:r>
         <w:instrText xml:space="preserve"> FORMTEXT </w:instrText>
       </w:r>
       <w:r>
         <w:fldChar w:fldCharType="separate"/>
       </w:r>
-      <w:bookmarkStart w:id="20" w:name="_Toc142917072"/>
+      <w:bookmarkStart w:id="21" w:name="_Toc142917072"/>
       <w:r>
         <w:rPr>
           <w:noProof/>
         </w:rPr>
         <w:t>Procedure</w:t>
       </w:r>
+      <w:bookmarkEnd w:id="21"/>
+      <w:r>
+        <w:fldChar w:fldCharType="end"/>
+      </w:r>
       <w:bookmarkEnd w:id="20"/>
-      <w:r>
-        <w:fldChar w:fldCharType="end"/>
-      </w:r>
-      <w:bookmarkEnd w:id="19"/>
     </w:p>
     <w:p>
       <w:pPr>
@@ -2729,7 +2749,16 @@
         <w:t>s shown in Fig. 2 and as follows</w:t>
       </w:r>
       <w:r>
-        <w:t>. A signal generator is used to create a pulsed input signal at a given frequency and an oscilloscope is used to read the output</w:t>
+        <w:t>:</w:t>
+      </w:r>
+      <w:r>
+        <w:t xml:space="preserve"> </w:t>
+      </w:r>
+      <w:r>
+        <w:t>a</w:t>
+      </w:r>
+      <w:r>
+        <w:t xml:space="preserve"> signal generator is used to create a pulsed input signal at a given frequency and an oscilloscope is used to read the output</w:t>
       </w:r>
       <w:r>
         <w:t xml:space="preserve"> of the receiver</w:t>
@@ -2738,7 +2767,13 @@
         <w:t>. Then, a step attenuator is used to tune the output trace to a 2.5:1 ratio of signal-to-noise RMS voltage.</w:t>
       </w:r>
       <w:r>
-        <w:t xml:space="preserve"> As attenuation increases, the RMS voltage out the output pulse decreases and vice versa.</w:t>
+        <w:t xml:space="preserve"> As attenuation increases, the RMS voltage </w:t>
+      </w:r>
+      <w:r>
+        <w:t>of</w:t>
+      </w:r>
+      <w:r>
+        <w:t xml:space="preserve"> the output pulse decreases and vice versa.</w:t>
       </w:r>
     </w:p>
     <w:p>
@@ -2772,11 +2807,9 @@
       <w:r>
         <w:t xml:space="preserve">RMS </w:t>
       </w:r>
-      <w:proofErr w:type="gramStart"/>
-      <w:r>
-        <w:t>signal  voltage</w:t>
-      </w:r>
-      <w:proofErr w:type="gramEnd"/>
+      <w:r>
+        <w:t>signal voltage</w:t>
+      </w:r>
       <w:r>
         <w:t xml:space="preserve"> of 1 mV is desired for TSS.</w:t>
       </w:r>
@@ -2788,6 +2821,9 @@
         <w:jc w:val="center"/>
       </w:pPr>
       <w:r>
+        <w:rPr>
+          <w:noProof/>
+        </w:rPr>
         <w:drawing>
           <wp:inline distT="0" distB="0" distL="0" distR="0" wp14:anchorId="10E176E1" wp14:editId="3F5B6188">
             <wp:extent cx="4457702" cy="1157943"/>
@@ -2868,14 +2904,14 @@
       <w:r>
         <w:fldChar w:fldCharType="separate"/>
       </w:r>
-      <w:bookmarkStart w:id="21" w:name="_Toc142917073"/>
+      <w:bookmarkStart w:id="22" w:name="_Toc142917073"/>
       <w:r>
         <w:rPr>
           <w:noProof/>
         </w:rPr>
         <w:t>Results</w:t>
       </w:r>
-      <w:bookmarkEnd w:id="21"/>
+      <w:bookmarkEnd w:id="22"/>
       <w:r>
         <w:fldChar w:fldCharType="end"/>
       </w:r>
@@ -2972,10 +3008,7 @@
         <w:t>precision</w:t>
       </w:r>
       <w:r>
-        <w:t xml:space="preserve"> step attenuator below 1 dB per step. In any case, </w:t>
-      </w:r>
-      <w:r>
-        <w:t>TSS levels were measured across a frequency range of 2-10 GHz at various receiver configurations. All of these are outlined in Fig. 4.</w:t>
+        <w:t xml:space="preserve"> step attenuator below 1 dB per step. In any case, TSS levels were measured across a frequency range of 2-10 GHz at various receiver configurations. All of these are outlined in Fig. 4.</w:t>
       </w:r>
     </w:p>
     <w:p>
@@ -2984,6 +3017,9 @@
         <w:jc w:val="center"/>
       </w:pPr>
       <w:r>
+        <w:rPr>
+          <w:noProof/>
+        </w:rPr>
         <w:drawing>
           <wp:inline distT="0" distB="0" distL="0" distR="0" wp14:anchorId="058B5155" wp14:editId="7535B231">
             <wp:extent cx="4148058" cy="2588104"/>
@@ -3061,6 +3097,9 @@
         <w:jc w:val="center"/>
       </w:pPr>
       <w:r>
+        <w:rPr>
+          <w:noProof/>
+        </w:rPr>
         <w:lastRenderedPageBreak/>
         <w:drawing>
           <wp:inline distT="0" distB="0" distL="0" distR="0" wp14:anchorId="46E0BAB6" wp14:editId="4B9343C7">
@@ -3130,13 +3169,23 @@
     <w:p/>
     <w:p>
       <w:r>
-        <w:t xml:space="preserve">These tests indicate that a combination of low noise figure and </w:t>
-      </w:r>
-      <w:r>
-        <w:t>high gain can increase receiver sensitivity and also give a baseline for systems utilizing the ADL5902. More in-depth testing could potentially determine how strongly gain or noise figure affect TSS independently, but a greater selection of LNAs is necessary.</w:t>
-      </w:r>
-      <w:bookmarkStart w:id="22" w:name="_GoBack"/>
-      <w:bookmarkEnd w:id="22"/>
+        <w:t>These tests</w:t>
+      </w:r>
+      <w:r>
+        <w:t xml:space="preserve"> primarily indicate two things: </w:t>
+      </w:r>
+      <w:r>
+        <w:t xml:space="preserve">that a combination of low noise and </w:t>
+      </w:r>
+      <w:r>
+        <w:t>high gain can increase receiver sensitivity</w:t>
+      </w:r>
+      <w:r>
+        <w:t>,</w:t>
+      </w:r>
+      <w:r>
+        <w:t xml:space="preserve"> and give a baseline for systems utilizing the ADL5902. More in-depth testing could potentially determine how strongly gain or noise figure affect TSS independently, but a greater selection of LNAs is necessary.</w:t>
+      </w:r>
     </w:p>
     <w:sectPr>
       <w:headerReference w:type="even" r:id="rId22"/>
@@ -3598,7 +3647,7 @@
               <w:sz w:val="20"/>
               <w:szCs w:val="20"/>
             </w:rPr>
-            <w:t>2023-08-14</w:t>
+            <w:t>2023-08-15</w:t>
           </w:r>
           <w:r>
             <w:rPr>
@@ -6843,7 +6892,7 @@
 </file>
 
 <file path=customXml/itemProps1.xml><?xml version="1.0" encoding="utf-8"?>
-<ds:datastoreItem xmlns:ds="http://schemas.openxmlformats.org/officeDocument/2006/customXml" ds:itemID="{F4982885-0801-4E0E-89E6-F90904544173}">
+<ds:datastoreItem xmlns:ds="http://schemas.openxmlformats.org/officeDocument/2006/customXml" ds:itemID="{C784337B-8B99-4609-A5FC-5555C271994F}">
   <ds:schemaRefs>
     <ds:schemaRef ds:uri="http://schemas.openxmlformats.org/officeDocument/2006/bibliography"/>
   </ds:schemaRefs>

</xml_diff>